<commit_message>
Gabarit pésentation et organisation dossier
</commit_message>
<xml_diff>
--- a/AutreDocuments/gabarit-presentation-TP3.docx
+++ b/AutreDocuments/gabarit-presentation-TP3.docx
@@ -21,7 +21,7 @@
         <w:rPr>
           <w:rFonts w:ascii="Arial" w:hAnsi="Arial" w:cs="Arial"/>
         </w:rPr>
-        <w:t>[Titre du travail]</w:t>
+        <w:t>Marvelous Games</w:t>
       </w:r>
     </w:p>
     <w:p>
@@ -44,7 +44,12 @@
           <w:rFonts w:ascii="Arial" w:hAnsi="Arial" w:cs="Arial"/>
         </w:rPr>
         <w:br/>
-        <w:t>[Prénom et nom de la personne étudiante]</w:t>
+      </w:r>
+      <w:r>
+        <w:rPr>
+          <w:rFonts w:ascii="Arial" w:hAnsi="Arial" w:cs="Arial"/>
+        </w:rPr>
+        <w:t xml:space="preserve">Antoine Janelle et Mathis Lemieux </w:t>
       </w:r>
     </w:p>
     <w:p>
@@ -65,7 +70,12 @@
           <w:rFonts w:ascii="Arial" w:hAnsi="Arial" w:cs="Arial"/>
         </w:rPr>
         <w:br/>
-        <w:t>[Nom de la personne enseignante]</w:t>
+      </w:r>
+      <w:r>
+        <w:rPr>
+          <w:rFonts w:ascii="Arial" w:hAnsi="Arial" w:cs="Arial"/>
+        </w:rPr>
+        <w:t>Stéphanie Garcette</w:t>
       </w:r>
     </w:p>
     <w:p>
@@ -87,14 +97,37 @@
           <w:rFonts w:ascii="Arial" w:hAnsi="Arial" w:cs="Arial"/>
         </w:rPr>
         <w:br/>
-        <w:t>[Sigle du cours] : [Titre du cours]; [groupe X]</w:t>
       </w:r>
       <w:r>
         <w:rPr>
           <w:rFonts w:ascii="Arial" w:hAnsi="Arial" w:cs="Arial"/>
         </w:rPr>
+        <w:t>360-1</w:t>
+      </w:r>
+      <w:r>
+        <w:rPr>
+          <w:rFonts w:ascii="Arial" w:hAnsi="Arial" w:cs="Arial"/>
+        </w:rPr>
+        <w:t xml:space="preserve"> : </w:t>
+      </w:r>
+      <w:r>
+        <w:rPr>
+          <w:rFonts w:ascii="Arial" w:hAnsi="Arial" w:cs="Arial"/>
+        </w:rPr>
+        <w:t>WE-BB INITIATION AU DÉVELOPPEMENT WEB GR.05</w:t>
+      </w:r>
+      <w:r>
+        <w:rPr>
+          <w:rFonts w:ascii="Arial" w:hAnsi="Arial" w:cs="Arial"/>
+        </w:rPr>
         <w:br/>
-        <w:t>Le [jour mois année]</w:t>
+        <w:t xml:space="preserve">Le </w:t>
+      </w:r>
+      <w:r>
+        <w:rPr>
+          <w:rFonts w:ascii="Arial" w:hAnsi="Arial" w:cs="Arial"/>
+        </w:rPr>
+        <w:t>6-12-2023</w:t>
       </w:r>
     </w:p>
     <w:p>
@@ -740,86 +773,80 @@
       </w:pPr>
       <w:r>
         <w:rPr>
-          <w:i/>
-          <w:iCs/>
-          <w:lang w:val="fr-CA"/>
-        </w:rPr>
-        <w:t xml:space="preserve">Saisir le nom du </w:t>
-      </w:r>
-      <w:r>
-        <w:rPr>
-          <w:i/>
-          <w:iCs/>
-          <w:lang w:val="fr-CA"/>
-        </w:rPr>
-        <w:t>site web</w:t>
-      </w:r>
-      <w:r>
-        <w:rPr>
-          <w:i/>
-          <w:iCs/>
-          <w:lang w:val="fr-CA"/>
-        </w:rPr>
-        <w:t xml:space="preserve"> que vous aurez choisi pour le TP#2</w:t>
-      </w:r>
-      <w:r>
-        <w:rPr>
-          <w:i/>
-          <w:iCs/>
-          <w:lang w:val="fr-CA"/>
-        </w:rPr>
-        <w:t xml:space="preserve"> (dans le cas où vous avez trouvé un nom évidemment)</w:t>
-      </w:r>
-      <w:r>
-        <w:rPr>
-          <w:i/>
-          <w:iCs/>
-          <w:lang w:val="fr-CA"/>
-        </w:rPr>
-        <w:t xml:space="preserve">. </w:t>
-      </w:r>
-    </w:p>
-    <w:p>
-      <w:pPr>
-        <w:rPr>
-          <w:i/>
-          <w:iCs/>
-          <w:lang w:val="fr-CA"/>
-        </w:rPr>
-      </w:pPr>
-      <w:r>
-        <w:rPr>
-          <w:i/>
-          <w:iCs/>
-          <w:lang w:val="fr-CA"/>
-        </w:rPr>
-        <w:t xml:space="preserve">Ajoutez </w:t>
-      </w:r>
-      <w:r>
-        <w:rPr>
-          <w:i/>
-          <w:iCs/>
-          <w:lang w:val="fr-CA"/>
-        </w:rPr>
-        <w:t>une présentation de votre site web</w:t>
-      </w:r>
-      <w:r>
-        <w:rPr>
-          <w:i/>
-          <w:iCs/>
-          <w:lang w:val="fr-CA"/>
-        </w:rPr>
-        <w:t xml:space="preserve"> (entre 50 et 100 mots).</w:t>
-      </w:r>
-    </w:p>
-    <w:p>
-      <w:pPr>
-        <w:rPr>
-          <w:i/>
-          <w:iCs/>
-          <w:lang w:val="fr-CA"/>
-        </w:rPr>
-      </w:pPr>
+          <w:rFonts w:ascii="Segoe UI" w:hAnsi="Segoe UI" w:cs="Segoe UI"/>
+          <w:color w:val="374151"/>
+          <w:lang w:val="fr-CA"/>
+        </w:rPr>
+        <w:t xml:space="preserve">Voici notre projet nommé 'Marvelous Games'. Nous souhaitions créer un site inspiré des sites de jeux flash de notre enfance. Ces sites nous avaient, à nous deux, beaucoup impactés. Nous voulions donc en créer un tout en conservant un aspect simple. Pour ce site, nos principales inspirations étaient </w:t>
+      </w:r>
+      <w:proofErr w:type="spellStart"/>
+      <w:r>
+        <w:rPr>
+          <w:rFonts w:ascii="Segoe UI" w:hAnsi="Segoe UI" w:cs="Segoe UI"/>
+          <w:color w:val="374151"/>
+          <w:lang w:val="fr-CA"/>
+        </w:rPr>
+        <w:t>Friv</w:t>
+      </w:r>
+      <w:proofErr w:type="spellEnd"/>
+      <w:r>
+        <w:rPr>
+          <w:rFonts w:ascii="Segoe UI" w:hAnsi="Segoe UI" w:cs="Segoe UI"/>
+          <w:color w:val="374151"/>
+          <w:lang w:val="fr-CA"/>
+        </w:rPr>
+        <w:t xml:space="preserve"> et </w:t>
+      </w:r>
+      <w:proofErr w:type="spellStart"/>
+      <w:r>
+        <w:rPr>
+          <w:rFonts w:ascii="Segoe UI" w:hAnsi="Segoe UI" w:cs="Segoe UI"/>
+          <w:color w:val="374151"/>
+          <w:lang w:val="fr-CA"/>
+        </w:rPr>
+        <w:t>AndKon</w:t>
+      </w:r>
+      <w:proofErr w:type="spellEnd"/>
+      <w:r>
+        <w:rPr>
+          <w:rFonts w:ascii="Segoe UI" w:hAnsi="Segoe UI" w:cs="Segoe UI"/>
+          <w:color w:val="374151"/>
+          <w:lang w:val="fr-CA"/>
+        </w:rPr>
+        <w:t>. Nous aimions l'aspect simple et ludique de ces deux sites et voulions maintenir un visuel simple tout en restant plaisant à regarder.</w:t>
+      </w:r>
+      <w:r>
+        <w:rPr>
+          <w:rFonts w:ascii="Segoe UI" w:hAnsi="Segoe UI" w:cs="Segoe UI"/>
+          <w:color w:val="374151"/>
+          <w:lang w:val="fr-CA"/>
+        </w:rPr>
+        <w:t xml:space="preserve"> </w:t>
+      </w:r>
+      <w:r>
+        <w:rPr>
+          <w:rFonts w:ascii="Segoe UI" w:hAnsi="Segoe UI" w:cs="Segoe UI"/>
+          <w:color w:val="374151"/>
+          <w:lang w:val="fr-CA"/>
+        </w:rPr>
+        <w:t>(</w:t>
+      </w:r>
+      <w:r>
+        <w:rPr>
+          <w:rFonts w:ascii="Segoe UI" w:hAnsi="Segoe UI" w:cs="Segoe UI"/>
+          <w:color w:val="374151"/>
+          <w:lang w:val="fr-CA"/>
+        </w:rPr>
+        <w:t>70</w:t>
+      </w:r>
+      <w:r>
+        <w:rPr>
+          <w:rFonts w:ascii="Segoe UI" w:hAnsi="Segoe UI" w:cs="Segoe UI"/>
+          <w:color w:val="374151"/>
+          <w:lang w:val="fr-CA"/>
+        </w:rPr>
+        <w:t xml:space="preserve"> mots)</w:t>
+      </w:r>
     </w:p>
     <w:p>
       <w:pPr>
@@ -849,66 +876,75 @@
     <w:p>
       <w:pPr>
         <w:rPr>
-          <w:i/>
-          <w:iCs/>
-          <w:lang w:val="fr-CA"/>
-        </w:rPr>
-      </w:pPr>
-      <w:r>
-        <w:rPr>
-          <w:i/>
-          <w:iCs/>
-          <w:lang w:val="fr-CA"/>
-        </w:rPr>
-        <w:t>Expliquer les</w:t>
-      </w:r>
-      <w:r>
-        <w:rPr>
-          <w:i/>
-          <w:iCs/>
+          <w:lang w:val="fr-CA"/>
+        </w:rPr>
+      </w:pPr>
+      <w:r>
+        <w:rPr>
+          <w:rFonts w:ascii="Segoe UI" w:hAnsi="Segoe UI" w:cs="Segoe UI"/>
+          <w:color w:val="374151"/>
+          <w:lang w:val="fr-CA"/>
+        </w:rPr>
+        <w:t xml:space="preserve">Pour la version HTML et CSS de notre site, nous avons grandement simplifié l'interface. Il y a moins de pages, moins de texte et moins de contenu en général. Nous n'avons pas mis de barre de recherche ; la raison simple est que nous ne savons pas comment en faire une en HTML, et nous n'avons pas pris la peine d'essayer. Nous avons enlevé une des trois couleurs, le vert, puisque nous n'y trouvons pas d'utilité pertinente. En gros, le site a moins </w:t>
+      </w:r>
+      <w:r>
+        <w:rPr>
+          <w:rFonts w:ascii="Segoe UI" w:hAnsi="Segoe UI" w:cs="Segoe UI"/>
+          <w:color w:val="374151"/>
+          <w:lang w:val="fr-CA"/>
+        </w:rPr>
+        <w:t>contenu</w:t>
+      </w:r>
+      <w:r>
+        <w:rPr>
+          <w:rFonts w:ascii="Segoe UI" w:hAnsi="Segoe UI" w:cs="Segoe UI"/>
+          <w:color w:val="374151"/>
           <w:lang w:val="fr-CA"/>
         </w:rPr>
         <w:t xml:space="preserve"> </w:t>
       </w:r>
       <w:r>
         <w:rPr>
-          <w:i/>
-          <w:iCs/>
-          <w:lang w:val="fr-CA"/>
-        </w:rPr>
-        <w:t>différen</w:t>
-      </w:r>
-      <w:r>
-        <w:rPr>
-          <w:i/>
-          <w:iCs/>
-          <w:lang w:val="fr-CA"/>
-        </w:rPr>
-        <w:t>c</w:t>
-      </w:r>
-      <w:r>
-        <w:rPr>
-          <w:i/>
-          <w:iCs/>
-          <w:lang w:val="fr-CA"/>
-        </w:rPr>
-        <w:t>es entre votre prototype et votre projet final</w:t>
-      </w:r>
-      <w:r>
-        <w:rPr>
-          <w:i/>
-          <w:iCs/>
-          <w:lang w:val="fr-CA"/>
-        </w:rPr>
-        <w:t xml:space="preserve"> (entre 50 et 200 mots).</w:t>
-      </w:r>
-    </w:p>
-    <w:p>
-      <w:pPr>
-        <w:rPr>
-          <w:lang w:val="fr-CA"/>
-        </w:rPr>
-      </w:pPr>
+          <w:rFonts w:ascii="Segoe UI" w:hAnsi="Segoe UI" w:cs="Segoe UI"/>
+          <w:color w:val="374151"/>
+          <w:lang w:val="fr-CA"/>
+        </w:rPr>
+        <w:t>comparer</w:t>
+      </w:r>
+      <w:r>
+        <w:rPr>
+          <w:rFonts w:ascii="Segoe UI" w:hAnsi="Segoe UI" w:cs="Segoe UI"/>
+          <w:color w:val="374151"/>
+          <w:lang w:val="fr-CA"/>
+        </w:rPr>
+        <w:t xml:space="preserve"> au prototype </w:t>
+      </w:r>
+      <w:proofErr w:type="spellStart"/>
+      <w:r>
+        <w:rPr>
+          <w:rFonts w:ascii="Segoe UI" w:hAnsi="Segoe UI" w:cs="Segoe UI"/>
+          <w:color w:val="374151"/>
+          <w:lang w:val="fr-CA"/>
+        </w:rPr>
+        <w:t>Figma</w:t>
+      </w:r>
+      <w:proofErr w:type="spellEnd"/>
+      <w:r>
+        <w:rPr>
+          <w:rFonts w:ascii="Segoe UI" w:hAnsi="Segoe UI" w:cs="Segoe UI"/>
+          <w:color w:val="374151"/>
+          <w:lang w:val="fr-CA"/>
+        </w:rPr>
+        <w:t>, mais il garde l'essentiel</w:t>
+      </w:r>
+      <w:r>
+        <w:rPr>
+          <w:rFonts w:ascii="Segoe UI" w:hAnsi="Segoe UI" w:cs="Segoe UI"/>
+          <w:color w:val="374151"/>
+          <w:lang w:val="fr-CA"/>
+        </w:rPr>
+        <w:t>. (93 mots)</w:t>
+      </w:r>
     </w:p>
     <w:p>
       <w:pPr>
@@ -956,121 +992,136 @@
         <w:t>(Entre 50 et 150 mots par réponse).</w:t>
       </w:r>
     </w:p>
+    <w:bookmarkEnd w:id="3"/>
     <w:p>
       <w:pPr>
-        <w:pStyle w:val="Titre2"/>
-        <w:rPr>
-          <w:lang w:val="fr-CA"/>
-        </w:rPr>
-      </w:pPr>
-      <w:r>
-        <w:rPr>
-          <w:lang w:val="fr-CA"/>
-        </w:rPr>
-        <w:t>Quels ont été les défis?</w:t>
-      </w:r>
-      <w:bookmarkEnd w:id="3"/>
+        <w:rPr>
+          <w:rFonts w:ascii="Segoe UI" w:hAnsi="Segoe UI" w:cs="Segoe UI"/>
+          <w:color w:val="374151"/>
+          <w:lang w:val="fr-CA"/>
+        </w:rPr>
+      </w:pPr>
+      <w:r>
+        <w:rPr>
+          <w:rFonts w:ascii="Segoe UI" w:hAnsi="Segoe UI" w:cs="Segoe UI"/>
+          <w:color w:val="374151"/>
+          <w:lang w:val="fr-CA"/>
+        </w:rPr>
+        <w:t xml:space="preserve">Il y a eu quelques défis rencontrés. Au départ, cela a été simplement de se souvenir de toutes les connaissances apprises en cours. Ensuite, c'était simplement de placer le contenu à un emplacement spécifique sur la page, ce qui prenait beaucoup d'essais et d'erreurs. </w:t>
+      </w:r>
     </w:p>
     <w:p>
       <w:pPr>
-        <w:pStyle w:val="Titre2"/>
-        <w:rPr>
-          <w:b/>
-          <w:bCs/>
-          <w:sz w:val="28"/>
-          <w:szCs w:val="28"/>
-          <w:lang w:val="fr-CA"/>
-        </w:rPr>
-      </w:pPr>
-      <w:bookmarkStart w:id="4" w:name="_Toc150246854"/>
-      <w:r>
-        <w:rPr>
-          <w:lang w:val="fr-CA"/>
-        </w:rPr>
-        <w:t>Qu’est-ce qui a bien été ou non dans le projet et le travail d’équipe? Pourquoi?</w:t>
+        <w:rPr>
+          <w:rFonts w:ascii="Segoe UI" w:hAnsi="Segoe UI" w:cs="Segoe UI"/>
+          <w:color w:val="374151"/>
+          <w:lang w:val="fr-CA"/>
+        </w:rPr>
+      </w:pPr>
+      <w:r>
+        <w:rPr>
+          <w:rFonts w:ascii="Segoe UI" w:hAnsi="Segoe UI" w:cs="Segoe UI"/>
+          <w:color w:val="374151"/>
+          <w:lang w:val="fr-CA"/>
+        </w:rPr>
+        <w:t xml:space="preserve">Le côté GitHub et </w:t>
+      </w:r>
+      <w:proofErr w:type="spellStart"/>
+      <w:r>
+        <w:rPr>
+          <w:rFonts w:ascii="Segoe UI" w:hAnsi="Segoe UI" w:cs="Segoe UI"/>
+          <w:color w:val="374151"/>
+          <w:lang w:val="fr-CA"/>
+        </w:rPr>
+        <w:t>GitKraken</w:t>
+      </w:r>
+      <w:proofErr w:type="spellEnd"/>
+      <w:r>
+        <w:rPr>
+          <w:rFonts w:ascii="Segoe UI" w:hAnsi="Segoe UI" w:cs="Segoe UI"/>
+          <w:color w:val="374151"/>
+          <w:lang w:val="fr-CA"/>
+        </w:rPr>
+        <w:t xml:space="preserve"> a bien été, une fois compris, l'utilisation était simple, pratique et rapide. Le travail en équipe s'est bien passé aussi grâce à la facilité de communication entre nous deux. </w:t>
+      </w:r>
+    </w:p>
+    <w:p>
+      <w:pPr>
+        <w:rPr>
+          <w:lang w:val="fr-CA"/>
+        </w:rPr>
+      </w:pPr>
+      <w:r>
+        <w:rPr>
+          <w:rFonts w:ascii="Segoe UI" w:hAnsi="Segoe UI" w:cs="Segoe UI"/>
+          <w:color w:val="374151"/>
+          <w:lang w:val="fr-CA"/>
+        </w:rPr>
+        <w:t xml:space="preserve">Nous sommes fiers du projet, nous aimons la simplicité de la navigation et de l'interface. </w:t>
+      </w:r>
+      <w:r>
+        <w:rPr>
+          <w:rFonts w:ascii="Segoe UI" w:hAnsi="Segoe UI" w:cs="Segoe UI"/>
+          <w:color w:val="374151"/>
+          <w:lang w:val="fr-CA"/>
+        </w:rPr>
+        <w:t>En revanche</w:t>
+      </w:r>
+      <w:r>
+        <w:rPr>
+          <w:rFonts w:ascii="Segoe UI" w:hAnsi="Segoe UI" w:cs="Segoe UI"/>
+          <w:color w:val="374151"/>
+          <w:lang w:val="fr-CA"/>
+        </w:rPr>
+        <w:t>, nous aurions aimé y mettre plus de contenu.</w:t>
+      </w:r>
+      <w:r>
+        <w:rPr>
+          <w:rFonts w:ascii="Segoe UI" w:hAnsi="Segoe UI" w:cs="Segoe UI"/>
+          <w:color w:val="374151"/>
+          <w:lang w:val="fr-CA"/>
+        </w:rPr>
+        <w:t xml:space="preserve"> (92 mots)</w:t>
+      </w:r>
+    </w:p>
+    <w:p>
+      <w:pPr>
+        <w:pStyle w:val="Titre1"/>
+        <w:rPr>
+          <w:rStyle w:val="Titre1Car"/>
+          <w:lang w:val="fr-CA"/>
+        </w:rPr>
+      </w:pPr>
+      <w:bookmarkStart w:id="4" w:name="_Toc150246856"/>
+      <w:r>
+        <w:rPr>
+          <w:rStyle w:val="Titre1Car"/>
+          <w:lang w:val="fr-CA"/>
+        </w:rPr>
+        <w:t>4</w:t>
+      </w:r>
+      <w:r>
+        <w:rPr>
+          <w:rStyle w:val="Titre1Car"/>
+          <w:lang w:val="fr-CA"/>
+        </w:rPr>
+        <w:t xml:space="preserve">. </w:t>
+      </w:r>
+      <w:r>
+        <w:rPr>
+          <w:rStyle w:val="Titre1Car"/>
+          <w:lang w:val="fr-CA"/>
+        </w:rPr>
+        <w:t>Lien vers le dépôt git</w:t>
       </w:r>
       <w:bookmarkEnd w:id="4"/>
     </w:p>
     <w:p>
       <w:pPr>
-        <w:pStyle w:val="Titre2"/>
-        <w:rPr>
-          <w:b/>
-          <w:bCs/>
-          <w:sz w:val="28"/>
-          <w:szCs w:val="28"/>
-          <w:lang w:val="fr-CA"/>
-        </w:rPr>
-      </w:pPr>
-      <w:bookmarkStart w:id="5" w:name="_Toc150246855"/>
-      <w:r>
-        <w:rPr>
-          <w:lang w:val="fr-CA"/>
-        </w:rPr>
-        <w:t>Êtes-vous satisfait du projet réalisé? Nommez au moins un point fort et un point faible</w:t>
-      </w:r>
-      <w:bookmarkEnd w:id="5"/>
-      <w:r>
-        <w:rPr>
-          <w:lang w:val="fr-CA"/>
-        </w:rPr>
-        <w:t>?</w:t>
-      </w:r>
-    </w:p>
-    <w:p>
-      <w:pPr>
-        <w:rPr>
-          <w:lang w:val="fr-CA"/>
-        </w:rPr>
-      </w:pPr>
-    </w:p>
-    <w:p>
-      <w:pPr>
-        <w:pStyle w:val="Titre1"/>
-        <w:rPr>
-          <w:lang w:val="fr-CA"/>
-        </w:rPr>
-      </w:pPr>
-      <w:bookmarkStart w:id="6" w:name="_Toc150246856"/>
-      <w:r>
-        <w:rPr>
-          <w:rStyle w:val="Titre1Car"/>
-          <w:lang w:val="fr-CA"/>
-        </w:rPr>
-        <w:t>4</w:t>
-      </w:r>
-      <w:r>
-        <w:rPr>
-          <w:rStyle w:val="Titre1Car"/>
-          <w:lang w:val="fr-CA"/>
-        </w:rPr>
-        <w:t xml:space="preserve">. </w:t>
-      </w:r>
-      <w:r>
-        <w:rPr>
-          <w:rStyle w:val="Titre1Car"/>
-          <w:lang w:val="fr-CA"/>
-        </w:rPr>
-        <w:t>Lien vers le dépôt git</w:t>
-      </w:r>
-      <w:bookmarkEnd w:id="6"/>
-    </w:p>
-    <w:p>
-      <w:pPr>
-        <w:rPr>
-          <w:i/>
-          <w:iCs/>
-          <w:lang w:val="fr-CA"/>
-        </w:rPr>
-      </w:pPr>
-      <w:r>
-        <w:rPr>
-          <w:i/>
-          <w:iCs/>
-          <w:lang w:val="fr-CA"/>
-        </w:rPr>
-        <w:t>Indiquer le lien vers votre dépôt git.</w:t>
-      </w:r>
+        <w:rPr>
+          <w:lang w:val="fr-CA"/>
+        </w:rPr>
+      </w:pPr>
     </w:p>
     <w:sectPr>
       <w:pgSz w:w="12240" w:h="15840"/>
@@ -1105,7 +1156,7 @@
         <v:path o:extrusionok="f" gradientshapeok="t" o:connecttype="rect"/>
         <o:lock v:ext="edit" aspectratio="t"/>
       </v:shapetype>
-      <v:shape id="_x0000_i1029" type="#_x0000_t75" alt="Star with solid fill" style="width:21.75pt;height:21.75pt;visibility:visible" o:gfxdata="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" o:bullet="t">
+      <v:shape id="_x0000_i1048" type="#_x0000_t75" alt="Star with solid fill" style="width:21.75pt;height:21.75pt;visibility:visible" o:gfxdata="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" o:bullet="t">
         <v:imagedata r:id="rId1" o:title="" croptop="-1517f" cropbottom="-1214f" cropleft="-2882f"/>
       </v:shape>
     </w:pict>

</xml_diff>